<commit_message>
added where's it going to end post
</commit_message>
<xml_diff>
--- a/stories in place print.docx
+++ b/stories in place print.docx
@@ -314,7 +314,7 @@
       </w:pPr>
       <w:r>
         <w:rPr>
-          <w:lang w:val="en-GB"/>
+          <w:noProof/>
         </w:rPr>
         <w:drawing>
           <wp:anchor distT="0" distB="0" distL="0" distR="0" simplePos="0" relativeHeight="251657728" behindDoc="0" locked="0" layoutInCell="1" allowOverlap="1" wp14:anchorId="3E5C0ADD" wp14:editId="6C1987B1">
@@ -441,7 +441,7 @@
       <w:bookmarkStart w:id="0" w:name="_Ref220078291"/>
       <w:r>
         <w:rPr>
-          <w:lang w:val="en-GB"/>
+          <w:noProof/>
         </w:rPr>
         <w:lastRenderedPageBreak/>
         <w:drawing>
@@ -758,19 +758,7 @@
         <w:rPr>
           <w:lang w:val="en-GB"/>
         </w:rPr>
-        <w:t>everal people remarked on the same m</w:t>
-      </w:r>
-      <w:r>
-        <w:rPr>
-          <w:lang w:val="en-GB"/>
-        </w:rPr>
-        <w:t>o</w:t>
-      </w:r>
-      <w:r>
-        <w:rPr>
-          <w:lang w:val="en-GB"/>
-        </w:rPr>
-        <w:t>ment in the talk, something that brought this thing home to me.</w:t>
+        <w:t>everal people remarked on the same moment in the talk, something that brought this thing home to me.</w:t>
       </w:r>
     </w:p>
     <w:p>
@@ -872,19 +860,7 @@
         <w:rPr>
           <w:lang w:val="en-GB"/>
         </w:rPr>
-        <w:t>portant and inte</w:t>
-      </w:r>
-      <w:r>
-        <w:rPr>
-          <w:lang w:val="en-GB"/>
-        </w:rPr>
-        <w:t>r</w:t>
-      </w:r>
-      <w:r>
-        <w:rPr>
-          <w:lang w:val="en-GB"/>
-        </w:rPr>
-        <w:t>esting buildings – can be so powerful.</w:t>
+        <w:t>portant and interesting buildings – can be so powerful.</w:t>
       </w:r>
     </w:p>
     <w:p>
@@ -1068,19 +1044,7 @@
         <w:rPr>
           <w:lang w:val="en-GB"/>
         </w:rPr>
-        <w:t xml:space="preserve"> for a new, fo</w:t>
-      </w:r>
-      <w:r>
-        <w:rPr>
-          <w:lang w:val="en-GB"/>
-        </w:rPr>
-        <w:t>r</w:t>
-      </w:r>
-      <w:r>
-        <w:rPr>
-          <w:lang w:val="en-GB"/>
-        </w:rPr>
-        <w:t>ward-loo</w:t>
+        <w:t xml:space="preserve"> for a new, forward-loo</w:t>
       </w:r>
       <w:r>
         <w:rPr>
@@ -1979,19 +1943,7 @@
         <w:rPr>
           <w:lang w:val="en-GB"/>
         </w:rPr>
-        <w:t xml:space="preserve"> revisit the original sources, the le</w:t>
-      </w:r>
-      <w:r>
-        <w:rPr>
-          <w:lang w:val="en-GB"/>
-        </w:rPr>
-        <w:t>t</w:t>
-      </w:r>
-      <w:r>
-        <w:rPr>
-          <w:lang w:val="en-GB"/>
-        </w:rPr>
-        <w:t>ters and newspaper advertisements of the protagonists themselves.</w:t>
+        <w:t xml:space="preserve"> revisit the original sources, the letters and newspaper advertisements of the protagonists themselves.</w:t>
       </w:r>
       <w:r>
         <w:rPr>
@@ -2141,19 +2093,7 @@
         <w:rPr>
           <w:lang w:val="en-GB"/>
         </w:rPr>
-        <w:t>Murdock &amp; Abr</w:t>
-      </w:r>
-      <w:r>
-        <w:rPr>
-          <w:lang w:val="en-GB"/>
-        </w:rPr>
-        <w:t>a</w:t>
-      </w:r>
-      <w:r>
-        <w:rPr>
-          <w:lang w:val="en-GB"/>
-        </w:rPr>
-        <w:t>ham are now returned from their excursion highly delighted and full of panegy</w:t>
+        <w:t>Murdock &amp; Abraham are now returned from their excursion highly delighted and full of panegy</w:t>
       </w:r>
       <w:r>
         <w:rPr>
@@ -4012,13 +3952,7 @@
         <w:t xml:space="preserve"> Florence, Verona and a Tuscan hill town </w:t>
       </w:r>
       <w:r>
-        <w:t>in Ha</w:t>
-      </w:r>
-      <w:r>
-        <w:t>r</w:t>
-      </w:r>
-      <w:r>
-        <w:t xml:space="preserve">ding’s Tower Works </w:t>
+        <w:t xml:space="preserve">in Harding’s Tower Works </w:t>
       </w:r>
       <w:r>
         <w:t>on Water Lane</w:t>
@@ -4217,31 +4151,7 @@
         <w:rPr>
           <w:lang w:val="en-GB"/>
         </w:rPr>
-        <w:t xml:space="preserve"> were lite</w:t>
-      </w:r>
-      <w:r>
-        <w:rPr>
-          <w:lang w:val="en-GB"/>
-        </w:rPr>
-        <w:t>r</w:t>
-      </w:r>
-      <w:r>
-        <w:rPr>
-          <w:lang w:val="en-GB"/>
-        </w:rPr>
-        <w:t>ally the new media of their age. Lizzie records that in Park Square Louis b</w:t>
-      </w:r>
-      <w:r>
-        <w:rPr>
-          <w:lang w:val="en-GB"/>
-        </w:rPr>
-        <w:t>e</w:t>
-      </w:r>
-      <w:r>
-        <w:rPr>
-          <w:lang w:val="en-GB"/>
-        </w:rPr>
-        <w:t>gan experimenting with “moving photographs” and the best materials for films.</w:t>
+        <w:t xml:space="preserve"> were literally the new media of their age. Lizzie records that in Park Square Louis began experimenting with “moving photographs” and the best materials for films.</w:t>
       </w:r>
     </w:p>
     <w:p>
@@ -5981,19 +5891,7 @@
         <w:rPr>
           <w:lang w:val="en-GB"/>
         </w:rPr>
-        <w:t>cred a crowd protesting against trade restrictions, the Corn Laws, which kept pri</w:t>
-      </w:r>
-      <w:r>
-        <w:rPr>
-          <w:lang w:val="en-GB"/>
-        </w:rPr>
-        <w:t>c</w:t>
-      </w:r>
-      <w:r>
-        <w:rPr>
-          <w:lang w:val="en-GB"/>
-        </w:rPr>
-        <w:t>es artificially high. When those Corn Laws were finally repealed they split the Tory Party and pushed half of them into coalition with the Liberals.</w:t>
+        <w:t>cred a crowd protesting against trade restrictions, the Corn Laws, which kept prices artificially high. When those Corn Laws were finally repealed they split the Tory Party and pushed half of them into coalition with the Liberals.</w:t>
       </w:r>
     </w:p>
     <w:p>
@@ -6730,19 +6628,7 @@
         <w:rPr>
           <w:lang w:val="en-GB"/>
         </w:rPr>
-        <w:t>rytel</w:t>
-      </w:r>
-      <w:r>
-        <w:rPr>
-          <w:lang w:val="en-GB"/>
-        </w:rPr>
-        <w:t>l</w:t>
-      </w:r>
-      <w:r>
-        <w:rPr>
-          <w:lang w:val="en-GB"/>
-        </w:rPr>
-        <w:t>er.</w:t>
+        <w:t>ryteller.</w:t>
       </w:r>
     </w:p>
     <w:p>
@@ -6974,19 +6860,7 @@
         <w:rPr>
           <w:lang w:val="en-GB"/>
         </w:rPr>
-        <w:t>poverished but the story-telling and meaning-carrying capacity of the whole commun</w:t>
-      </w:r>
-      <w:r>
-        <w:rPr>
-          <w:lang w:val="en-GB"/>
-        </w:rPr>
-        <w:t>i</w:t>
-      </w:r>
-      <w:r>
-        <w:rPr>
-          <w:lang w:val="en-GB"/>
-        </w:rPr>
-        <w:t>ty.</w:t>
+        <w:t>poverished but the story-telling and meaning-carrying capacity of the whole community.</w:t>
       </w:r>
     </w:p>
     <w:p>
@@ -7396,19 +7270,7 @@
         <w:rPr>
           <w:lang w:val="en-GB"/>
         </w:rPr>
-        <w:t xml:space="preserve"> Drawn with care in chalk on the side of building I found a spontaneous display of affection for a derelict building. Som</w:t>
-      </w:r>
-      <w:r>
-        <w:rPr>
-          <w:lang w:val="en-GB"/>
-        </w:rPr>
-        <w:t>e</w:t>
-      </w:r>
-      <w:r>
-        <w:rPr>
-          <w:lang w:val="en-GB"/>
-        </w:rPr>
-        <w:t>one had written: “We loved you.”</w:t>
+        <w:t xml:space="preserve"> Drawn with care in chalk on the side of building I found a spontaneous display of affection for a derelict building. Someone had written: “We loved you.”</w:t>
       </w:r>
     </w:p>
     <w:p>
@@ -7561,19 +7423,7 @@
         <w:rPr>
           <w:lang w:val="en-GB"/>
         </w:rPr>
-        <w:t>Such narrative capital is fragile and often completely disregarded in the name of regeneration. If stories like the laundry co-op’s were better known, they might count for something in decision-making about the di</w:t>
-      </w:r>
-      <w:r>
-        <w:rPr>
-          <w:lang w:val="en-GB"/>
-        </w:rPr>
-        <w:t>s</w:t>
-      </w:r>
-      <w:r>
-        <w:rPr>
-          <w:lang w:val="en-GB"/>
-        </w:rPr>
-        <w:t>trict.</w:t>
+        <w:t>Such narrative capital is fragile and often completely disregarded in the name of regeneration. If stories like the laundry co-op’s were better known, they might count for something in decision-making about the district.</w:t>
       </w:r>
     </w:p>
     <w:p>
@@ -7702,19 +7552,7 @@
         <w:rPr>
           <w:lang w:val="en-GB"/>
         </w:rPr>
-        <w:t xml:space="preserve"> set me thinking a bit more about narrative capital, and how, like financial wealth, it b</w:t>
-      </w:r>
-      <w:r>
-        <w:rPr>
-          <w:lang w:val="en-GB"/>
-        </w:rPr>
-        <w:t>e</w:t>
-      </w:r>
-      <w:r>
-        <w:rPr>
-          <w:lang w:val="en-GB"/>
-        </w:rPr>
-        <w:t>comes attached to privilege.</w:t>
+        <w:t xml:space="preserve"> set me thinking a bit more about narrative capital, and how, like financial wealth, it becomes attached to privilege.</w:t>
       </w:r>
     </w:p>
     <w:p>
@@ -8676,19 +8514,7 @@
         <w:rPr>
           <w:lang w:val="en-GB"/>
         </w:rPr>
-        <w:t>“A sign on the vaulted front door said, ‘Keep Out, Private, Da</w:t>
-      </w:r>
-      <w:r>
-        <w:rPr>
-          <w:lang w:val="en-GB"/>
-        </w:rPr>
-        <w:t>n</w:t>
-      </w:r>
-      <w:r>
-        <w:rPr>
-          <w:lang w:val="en-GB"/>
-        </w:rPr>
-        <w:t>ger’ – a warning, a threat and a promise.” – Bernard Hare, ‘Urban Grimshaw and the Shed Crew’</w:t>
+        <w:t>“A sign on the vaulted front door said, ‘Keep Out, Private, Danger’ – a warning, a threat and a promise.” – Bernard Hare, ‘Urban Grimshaw and the Shed Crew’</w:t>
       </w:r>
       <w:r>
         <w:rPr>
@@ -9127,19 +8953,7 @@
         <w:rPr>
           <w:lang w:val="en-GB"/>
         </w:rPr>
-        <w:t>, passion for what the place once was impedes the search for a viable future even though the hockey teams have long since upped sticks and gone. New media could help – someone su</w:t>
-      </w:r>
-      <w:r>
-        <w:rPr>
-          <w:lang w:val="en-GB"/>
-        </w:rPr>
-        <w:t>g</w:t>
-      </w:r>
-      <w:r>
-        <w:rPr>
-          <w:lang w:val="en-GB"/>
-        </w:rPr>
-        <w:t>gested – by decanting cherished memories from their bricks and mortar body into a digital casket, freeing the building itself to be demo</w:t>
+        <w:t>, passion for what the place once was impedes the search for a viable future even though the hockey teams have long since upped sticks and gone. New media could help – someone suggested – by decanting cherished memories from their bricks and mortar body into a digital casket, freeing the building itself to be demo</w:t>
       </w:r>
       <w:r>
         <w:rPr>
@@ -9151,19 +8965,7 @@
         <w:rPr>
           <w:lang w:val="en-GB"/>
         </w:rPr>
-        <w:t>ished wit</w:t>
-      </w:r>
-      <w:r>
-        <w:rPr>
-          <w:lang w:val="en-GB"/>
-        </w:rPr>
-        <w:t>h</w:t>
-      </w:r>
-      <w:r>
-        <w:rPr>
-          <w:lang w:val="en-GB"/>
-        </w:rPr>
-        <w:t>out guilt.</w:t>
+        <w:t>ished without guilt.</w:t>
       </w:r>
     </w:p>
     <w:p>
@@ -9201,19 +9003,7 @@
         <w:rPr>
           <w:lang w:val="en-GB"/>
         </w:rPr>
-        <w:t>and Hist</w:t>
-      </w:r>
-      <w:r>
-        <w:rPr>
-          <w:lang w:val="en-GB"/>
-        </w:rPr>
-        <w:t>o</w:t>
-      </w:r>
-      <w:r>
-        <w:rPr>
-          <w:lang w:val="en-GB"/>
-        </w:rPr>
-        <w:t>ry Pin</w:t>
+        <w:t>and History Pin</w:t>
       </w:r>
       <w:r>
         <w:rPr>
@@ -9237,19 +9027,7 @@
         <w:rPr>
           <w:lang w:val="en-GB"/>
         </w:rPr>
-        <w:t>, contextually relevant stories; discovery of st</w:t>
-      </w:r>
-      <w:r>
-        <w:rPr>
-          <w:lang w:val="en-GB"/>
-        </w:rPr>
-        <w:t>o</w:t>
-      </w:r>
-      <w:r>
-        <w:rPr>
-          <w:lang w:val="en-GB"/>
-        </w:rPr>
-        <w:t>ries, with a phone augmenting the place you’re in; history layer through all loc</w:t>
+        <w:t>, contextually relevant stories; discovery of stories, with a phone augmenting the place you’re in; history layer through all loc</w:t>
       </w:r>
       <w:r>
         <w:rPr>
@@ -9297,19 +9075,7 @@
         <w:rPr>
           <w:lang w:val="en-GB"/>
         </w:rPr>
-        <w:t>dom voi</w:t>
-      </w:r>
-      <w:r>
-        <w:rPr>
-          <w:lang w:val="en-GB"/>
-        </w:rPr>
-        <w:t>c</w:t>
-      </w:r>
-      <w:r>
-        <w:rPr>
-          <w:lang w:val="en-GB"/>
-        </w:rPr>
-        <w:t>es passing through</w:t>
+        <w:t>dom voices passing through</w:t>
       </w:r>
       <w:r>
         <w:rPr>
@@ -9365,19 +9131,7 @@
         <w:rPr>
           <w:lang w:val="en-GB"/>
         </w:rPr>
-        <w:t>session, building a data-based model of the world which we may soon choose to inhabit in preference to the real one. Why should the past be e</w:t>
-      </w:r>
-      <w:r>
-        <w:rPr>
-          <w:lang w:val="en-GB"/>
-        </w:rPr>
-        <w:t>x</w:t>
-      </w:r>
-      <w:r>
-        <w:rPr>
-          <w:lang w:val="en-GB"/>
-        </w:rPr>
-        <w:t>empt from this dissociative space-hopping?</w:t>
+        <w:t>session, building a data-based model of the world which we may soon choose to inhabit in preference to the real one. Why should the past be exempt from this dissociative space-hopping?</w:t>
       </w:r>
     </w:p>
     <w:p>
@@ -9642,19 +9396,7 @@
         <w:rPr>
           <w:lang w:val="en-GB"/>
         </w:rPr>
-        <w:t xml:space="preserve"> may appear to benefit, at least in the short term, from the pr</w:t>
-      </w:r>
-      <w:r>
-        <w:rPr>
-          <w:lang w:val="en-GB"/>
-        </w:rPr>
-        <w:t>o</w:t>
-      </w:r>
-      <w:r>
-        <w:rPr>
-          <w:lang w:val="en-GB"/>
-        </w:rPr>
-        <w:t>prietorial control these fairy stories give them, but they’ll soon find out that all that extra lifting and stretching outweighs the work of accommod</w:t>
+        <w:t xml:space="preserve"> may appear to benefit, at least in the short term, from the proprietorial control these fairy stories give them, but they’ll soon find out that all that extra lifting and stretching outweighs the work of accommod</w:t>
       </w:r>
       <w:r>
         <w:rPr>
@@ -12127,6 +11869,266 @@
         </w:rPr>
         <w:t>Thing 3. At the back of my mind since our summer holiday in Scotland, a Leeds-built John Fowler &amp; Co. steamroller upcycled into play equipment in a park at Aberfeldy. I guess there must be a few of these in playgrounds around the world. With a bit of imagination, you can flatten anything.</w:t>
       </w:r>
+    </w:p>
+    <w:p>
+      <w:pPr>
+        <w:pStyle w:val="Heading2"/>
+        <w:rPr>
+          <w:lang w:val="en-GB"/>
+        </w:rPr>
+      </w:pPr>
+      <w:r>
+        <w:rPr>
+          <w:lang w:val="en-GB"/>
+        </w:rPr>
+        <w:lastRenderedPageBreak/>
+        <w:t>How’s it going to end?</w:t>
+      </w:r>
+    </w:p>
+    <w:p>
+      <w:pPr>
+        <w:pStyle w:val="BodyText"/>
+        <w:ind w:firstLine="0"/>
+        <w:rPr>
+          <w:lang w:val="en-GB"/>
+        </w:rPr>
+      </w:pPr>
+      <w:r>
+        <w:rPr>
+          <w:lang w:val="en-GB"/>
+        </w:rPr>
+        <w:t>For the past four years a story has accreted on this blog. It’s a meta-narrative, a story about stories.</w:t>
+      </w:r>
+    </w:p>
+    <w:p>
+      <w:pPr>
+        <w:pStyle w:val="BodyText"/>
+        <w:rPr>
+          <w:lang w:val="en-GB"/>
+        </w:rPr>
+      </w:pPr>
+      <w:r>
+        <w:rPr>
+          <w:lang w:val="en-GB"/>
+        </w:rPr>
+        <w:t>Looking back, I believe the arc began with the partial collapse of Leeds’ Temple Works. That’s what led me to encounter the people who made this city, and then to talk about them in pixels, in print and in person.</w:t>
+      </w:r>
+    </w:p>
+    <w:p>
+      <w:pPr>
+        <w:pStyle w:val="BodyText"/>
+        <w:rPr>
+          <w:lang w:val="en-GB"/>
+        </w:rPr>
+      </w:pPr>
+      <w:r>
+        <w:rPr>
+          <w:lang w:val="en-GB"/>
+        </w:rPr>
+        <w:t xml:space="preserve">Along the way, I have questioned what it means to tell a story in the place where it happened. I have celebrated the </w:t>
+      </w:r>
+      <w:proofErr w:type="gramStart"/>
+      <w:r>
+        <w:rPr>
+          <w:lang w:val="en-GB"/>
+        </w:rPr>
+        <w:t>often overlooked</w:t>
+      </w:r>
+      <w:proofErr w:type="gramEnd"/>
+      <w:r>
+        <w:rPr>
+          <w:lang w:val="en-GB"/>
+        </w:rPr>
+        <w:t xml:space="preserve"> asset of</w:t>
+      </w:r>
+      <w:r>
+        <w:rPr>
+          <w:lang w:val="en-GB"/>
+        </w:rPr>
+        <w:t xml:space="preserve"> </w:t>
+      </w:r>
+      <w:r>
+        <w:rPr>
+          <w:lang w:val="en-GB"/>
+        </w:rPr>
+        <w:t>na</w:t>
+      </w:r>
+      <w:r>
+        <w:rPr>
+          <w:lang w:val="en-GB"/>
+        </w:rPr>
+        <w:t>r</w:t>
+      </w:r>
+      <w:r>
+        <w:rPr>
+          <w:lang w:val="en-GB"/>
+        </w:rPr>
+        <w:t>rative capital, the capacity of a population to imagine and make a future out of the stories they inherit from the past.</w:t>
+      </w:r>
+    </w:p>
+    <w:p>
+      <w:pPr>
+        <w:pStyle w:val="BodyText"/>
+        <w:rPr>
+          <w:lang w:val="en-GB"/>
+        </w:rPr>
+      </w:pPr>
+      <w:r>
+        <w:rPr>
+          <w:lang w:val="en-GB"/>
+        </w:rPr>
+        <w:t>And for a while now I’ve felt as if this arc is drawing to a conclusion, o</w:t>
+      </w:r>
+      <w:r>
+        <w:rPr>
+          <w:lang w:val="en-GB"/>
+        </w:rPr>
+        <w:t>n</w:t>
+      </w:r>
+      <w:r>
+        <w:rPr>
+          <w:lang w:val="en-GB"/>
+        </w:rPr>
+        <w:t>ly I don’t know how it ends.</w:t>
+      </w:r>
+    </w:p>
+    <w:p>
+      <w:pPr>
+        <w:pStyle w:val="BodyText"/>
+        <w:rPr>
+          <w:lang w:val="en-GB"/>
+        </w:rPr>
+      </w:pPr>
+      <w:r>
+        <w:rPr>
+          <w:lang w:val="en-GB"/>
+        </w:rPr>
+        <w:t>It’s something about England’s North. Not the North of cliches, of ‘Wuthering Heights’ and flat caps and “Good Honest Broadband from Yorkshire”, but rather the </w:t>
+      </w:r>
+      <w:r>
+        <w:rPr>
+          <w:i/>
+          <w:iCs/>
+          <w:lang w:val="en-GB"/>
+        </w:rPr>
+        <w:t>future</w:t>
+      </w:r>
+      <w:r>
+        <w:rPr>
+          <w:lang w:val="en-GB"/>
+        </w:rPr>
+        <w:t xml:space="preserve"> of the North. Not the future of economic development and </w:t>
+      </w:r>
+      <w:proofErr w:type="gramStart"/>
+      <w:r>
+        <w:rPr>
+          <w:lang w:val="en-GB"/>
+        </w:rPr>
+        <w:t>high speed</w:t>
+      </w:r>
+      <w:proofErr w:type="gramEnd"/>
+      <w:r>
+        <w:rPr>
+          <w:lang w:val="en-GB"/>
+        </w:rPr>
+        <w:t xml:space="preserve"> rail and devolution of power, though all of those things make a difference. It is something about a new </w:t>
+      </w:r>
+      <w:r>
+        <w:rPr>
+          <w:i/>
+          <w:iCs/>
+          <w:lang w:val="en-GB"/>
+        </w:rPr>
+        <w:t>idea</w:t>
+      </w:r>
+      <w:r>
+        <w:rPr>
+          <w:lang w:val="en-GB"/>
+        </w:rPr>
+        <w:t> of the North, a social and cultural and technological way of being that grows out of all that has happened here thus far.</w:t>
+      </w:r>
+    </w:p>
+    <w:p>
+      <w:pPr>
+        <w:pStyle w:val="BodyText"/>
+        <w:rPr>
+          <w:lang w:val="en-GB"/>
+        </w:rPr>
+      </w:pPr>
+      <w:r>
+        <w:rPr>
+          <w:lang w:val="en-GB"/>
+        </w:rPr>
+        <w:t>As evidenced by the paragraph above, I am rather better at saying what it isn’t than what it is, so in a bid to hasten the moment of closure, I have taken two steps.</w:t>
+      </w:r>
+    </w:p>
+    <w:p>
+      <w:pPr>
+        <w:pStyle w:val="BodyText"/>
+        <w:rPr>
+          <w:lang w:val="en-GB"/>
+        </w:rPr>
+      </w:pPr>
+      <w:r>
+        <w:rPr>
+          <w:lang w:val="en-GB"/>
+        </w:rPr>
+        <w:t xml:space="preserve">First, I have begun to collate my talks and blog posts into the structure of book, which I plan to release under the same Creative Commons license as this blog. It will be a tentative, provisional book, one with version control and footnotes, but I feel this will help me to get the ideas in my head out of </w:t>
+      </w:r>
+      <w:r>
+        <w:rPr>
+          <w:lang w:val="en-GB"/>
+        </w:rPr>
+        <w:lastRenderedPageBreak/>
+        <w:t>alpha and into some shape where others can engage more easily with the emergent arc.</w:t>
+      </w:r>
+    </w:p>
+    <w:p>
+      <w:pPr>
+        <w:pStyle w:val="BodyText"/>
+        <w:rPr>
+          <w:lang w:val="en-GB"/>
+        </w:rPr>
+      </w:pPr>
+      <w:r>
+        <w:rPr>
+          <w:lang w:val="en-GB"/>
+        </w:rPr>
+        <w:t>Second, with Imran Ali and Andrew Wilson, I started to collect exa</w:t>
+      </w:r>
+      <w:r>
+        <w:rPr>
+          <w:lang w:val="en-GB"/>
+        </w:rPr>
+        <w:t>m</w:t>
+      </w:r>
+      <w:r>
+        <w:rPr>
+          <w:lang w:val="en-GB"/>
+        </w:rPr>
+        <w:t>ples of what the New Idea of the North might look like. We made a Tumblr</w:t>
+      </w:r>
+      <w:r>
+        <w:rPr>
+          <w:rStyle w:val="FootnoteReference"/>
+          <w:lang w:val="en-GB"/>
+        </w:rPr>
+        <w:footnoteReference w:id="44"/>
+      </w:r>
+      <w:r>
+        <w:rPr>
+          <w:lang w:val="en-GB"/>
+        </w:rPr>
+        <w:t xml:space="preserve"> and started to throw in stuff that seemed relevant. We’ve had a couple of sessions where we tried to wring meaning out of all the stuff we’ve collected. I think it’s helping but we’re still not there.</w:t>
+      </w:r>
+    </w:p>
+    <w:p>
+      <w:pPr>
+        <w:pStyle w:val="BodyText"/>
+        <w:rPr>
+          <w:lang w:val="en-GB"/>
+        </w:rPr>
+      </w:pPr>
     </w:p>
     <w:p>
       <w:pPr>
@@ -12225,8 +12227,6 @@
           <w:lang w:val="en-GB"/>
         </w:rPr>
       </w:pPr>
-      <w:bookmarkStart w:id="3" w:name="_GoBack"/>
-      <w:bookmarkEnd w:id="3"/>
     </w:p>
     <w:sectPr>
       <w:headerReference w:type="even" r:id="rId28"/>
@@ -12324,7 +12324,7 @@
         <w:sz w:val="21"/>
         <w:szCs w:val="21"/>
       </w:rPr>
-      <w:t>72</w:t>
+      <w:t>74</w:t>
     </w:r>
     <w:r>
       <w:rPr>
@@ -13563,6 +13563,27 @@
       <w:r>
         <w:t>http://en.wikipedia.org/wiki/Kirkaldy_Testing_Museum</w:t>
       </w:r>
+    </w:p>
+  </w:footnote>
+  <w:footnote w:id="44">
+    <w:p>
+      <w:pPr>
+        <w:pStyle w:val="FootnoteText"/>
+      </w:pPr>
+      <w:r>
+        <w:rPr>
+          <w:rStyle w:val="FootnoteReference"/>
+        </w:rPr>
+        <w:footnoteRef/>
+      </w:r>
+      <w:r>
+        <w:t xml:space="preserve"> </w:t>
+      </w:r>
+      <w:r>
+        <w:t>http://newideaofthenorth.tumblr.com/</w:t>
+      </w:r>
+      <w:bookmarkStart w:id="3" w:name="_GoBack"/>
+      <w:bookmarkEnd w:id="3"/>
     </w:p>
   </w:footnote>
 </w:footnotes>
@@ -20321,7 +20342,7 @@
 </file>
 
 <file path=customXml/itemProps1.xml><?xml version="1.0" encoding="utf-8"?>
-<ds:datastoreItem xmlns:ds="http://schemas.openxmlformats.org/officeDocument/2006/customXml" ds:itemID="{BF6FF3FB-AF9A-8A4C-995C-A9CD80D0668F}">
+<ds:datastoreItem xmlns:ds="http://schemas.openxmlformats.org/officeDocument/2006/customXml" ds:itemID="{C0377BDF-7316-204D-9F0F-F592B4877394}">
   <ds:schemaRefs>
     <ds:schemaRef ds:uri="http://schemas.openxmlformats.org/officeDocument/2006/bibliography"/>
   </ds:schemaRefs>

</xml_diff>

<commit_message>
Added Make Mine a Messy City post
</commit_message>
<xml_diff>
--- a/stories in place print.docx
+++ b/stories in place print.docx
@@ -12124,6 +12124,733 @@
     </w:p>
     <w:p>
       <w:pPr>
+        <w:pStyle w:val="Heading2"/>
+        <w:rPr>
+          <w:rFonts w:ascii="Requiem Text" w:hAnsi="Requiem Text"/>
+          <w:kern w:val="0"/>
+          <w:sz w:val="21"/>
+          <w:lang w:val="en-GB"/>
+        </w:rPr>
+      </w:pPr>
+      <w:r>
+        <w:rPr>
+          <w:lang w:val="en-GB"/>
+        </w:rPr>
+        <w:lastRenderedPageBreak/>
+        <w:t>Make mine a messy city</w:t>
+      </w:r>
+    </w:p>
+    <w:p>
+      <w:pPr>
+        <w:pStyle w:val="BodyText"/>
+        <w:ind w:firstLine="0"/>
+        <w:rPr>
+          <w:lang w:val="en-GB"/>
+        </w:rPr>
+      </w:pPr>
+      <w:r>
+        <w:rPr>
+          <w:lang w:val="en-GB"/>
+        </w:rPr>
+        <w:t>If you live in, work in, or occasionally visit a city, any city, but especially one in England’s North, please set aside half an hour or so some time soon to watch and read two powerful critiques of the prevailing techno-determinist vision of the so-called “smart city”.</w:t>
+      </w:r>
+    </w:p>
+    <w:p>
+      <w:pPr>
+        <w:pStyle w:val="BodyText"/>
+        <w:rPr>
+          <w:lang w:val="en-GB"/>
+        </w:rPr>
+      </w:pPr>
+      <w:r>
+        <w:rPr>
+          <w:lang w:val="en-GB"/>
+        </w:rPr>
+        <w:t>All 11,000 words of Dan Hill’s post on his City of Sound blog repay an extended reading, but the title also says it all: “On the smart city; Or, a ‘ma</w:t>
+      </w:r>
+      <w:r>
+        <w:rPr>
+          <w:lang w:val="en-GB"/>
+        </w:rPr>
+        <w:t>n</w:t>
+      </w:r>
+      <w:r>
+        <w:rPr>
+          <w:lang w:val="en-GB"/>
+        </w:rPr>
+        <w:t>ifesto’ for smart citizens instead</w:t>
+      </w:r>
+      <w:r>
+        <w:rPr>
+          <w:lang w:val="en-GB"/>
+        </w:rPr>
+        <w:t>.”</w:t>
+      </w:r>
+      <w:r>
+        <w:rPr>
+          <w:rStyle w:val="FootnoteReference"/>
+          <w:lang w:val="en-GB"/>
+        </w:rPr>
+        <w:footnoteReference w:id="45"/>
+      </w:r>
+      <w:r>
+        <w:rPr>
+          <w:lang w:val="en-GB"/>
+        </w:rPr>
+        <w:t xml:space="preserve"> </w:t>
+      </w:r>
+      <w:r>
+        <w:rPr>
+          <w:lang w:val="en-GB"/>
+        </w:rPr>
+        <w:t>Dan asks: “Can a city be ‘smart’ and ine</w:t>
+      </w:r>
+      <w:r>
+        <w:rPr>
+          <w:lang w:val="en-GB"/>
+        </w:rPr>
+        <w:t>f</w:t>
+      </w:r>
+      <w:r>
+        <w:rPr>
+          <w:lang w:val="en-GB"/>
+        </w:rPr>
+        <w:t>ficient at the same time? Pe</w:t>
+      </w:r>
+      <w:r>
+        <w:rPr>
+          <w:lang w:val="en-GB"/>
+        </w:rPr>
+        <w:t>r</w:t>
+      </w:r>
+      <w:r>
+        <w:rPr>
+          <w:lang w:val="en-GB"/>
+        </w:rPr>
+        <w:t>haps this is a fundamental question, un-voiced by smart city advocates.”</w:t>
+      </w:r>
+    </w:p>
+    <w:p>
+      <w:pPr>
+        <w:pStyle w:val="BodyText"/>
+        <w:rPr>
+          <w:lang w:val="en-GB"/>
+        </w:rPr>
+      </w:pPr>
+      <w:r>
+        <w:rPr>
+          <w:lang w:val="en-GB"/>
+        </w:rPr>
+        <w:t>Then there’s Adam Greenfield’s more clinical dissection of the smart city missions of leading enterprises moving in on the space, such as Siemens’ somewhat sinister “the goal of such a city is to optimally regulate and control resources by means of autonomous IT systems.”</w:t>
+      </w:r>
+      <w:r>
+        <w:rPr>
+          <w:rStyle w:val="FootnoteReference"/>
+          <w:lang w:val="en-GB"/>
+        </w:rPr>
+        <w:footnoteReference w:id="46"/>
+      </w:r>
+      <w:r>
+        <w:rPr>
+          <w:lang w:val="en-GB"/>
+        </w:rPr>
+        <w:t xml:space="preserve"> </w:t>
+      </w:r>
+      <w:r>
+        <w:rPr>
+          <w:lang w:val="en-GB"/>
+        </w:rPr>
+        <w:t>Adam speaks of</w:t>
+      </w:r>
+      <w:r>
+        <w:rPr>
+          <w:lang w:val="en-GB"/>
+        </w:rPr>
+        <w:t>: “All that messy history caused by an infinity of small acts… It’s not just any city, it’s this city, wherever this city happens to be</w:t>
+      </w:r>
+      <w:r>
+        <w:rPr>
+          <w:lang w:val="en-GB"/>
+        </w:rPr>
+        <w:t>,</w:t>
+      </w:r>
+      <w:r>
+        <w:rPr>
+          <w:lang w:val="en-GB"/>
+        </w:rPr>
+        <w:t xml:space="preserve"> with all </w:t>
+      </w:r>
+      <w:r>
+        <w:rPr>
+          <w:lang w:val="en-GB"/>
+        </w:rPr>
+        <w:t xml:space="preserve">of </w:t>
+      </w:r>
+      <w:r>
+        <w:rPr>
+          <w:lang w:val="en-GB"/>
+        </w:rPr>
+        <w:t>its texture, all of its hi</w:t>
+      </w:r>
+      <w:r>
+        <w:rPr>
+          <w:lang w:val="en-GB"/>
+        </w:rPr>
+        <w:t>s</w:t>
+      </w:r>
+      <w:r>
+        <w:rPr>
+          <w:lang w:val="en-GB"/>
+        </w:rPr>
+        <w:t>tory, all of its people…”</w:t>
+      </w:r>
+    </w:p>
+    <w:p>
+      <w:pPr>
+        <w:pStyle w:val="BodyText"/>
+        <w:rPr>
+          <w:lang w:val="en-GB"/>
+        </w:rPr>
+      </w:pPr>
+      <w:r>
+        <w:rPr>
+          <w:lang w:val="en-GB"/>
+        </w:rPr>
+        <w:t xml:space="preserve">Mess, texture, </w:t>
+      </w:r>
+      <w:proofErr w:type="gramStart"/>
+      <w:r>
+        <w:rPr>
+          <w:lang w:val="en-GB"/>
+        </w:rPr>
+        <w:t>history</w:t>
+      </w:r>
+      <w:proofErr w:type="gramEnd"/>
+      <w:r>
+        <w:rPr>
+          <w:lang w:val="en-GB"/>
+        </w:rPr>
+        <w:t>… all things Leeds, Bradford and their northern neighbours have in abundance. No more so than in the city districts that have been home to successive waves of immigration, making new dishes out of past occupants’ leftovers, as in Caribbean/Jewish Chapeltown or</w:t>
+      </w:r>
+      <w:r>
+        <w:rPr>
+          <w:lang w:val="en-GB"/>
+        </w:rPr>
+        <w:t xml:space="preserve"> </w:t>
+      </w:r>
+      <w:r>
+        <w:rPr>
+          <w:lang w:val="en-GB"/>
+        </w:rPr>
+        <w:t>South Asian/Jewish Manningham</w:t>
+      </w:r>
+      <w:r>
+        <w:rPr>
+          <w:lang w:val="en-GB"/>
+        </w:rPr>
+        <w:t>.</w:t>
+      </w:r>
+      <w:r>
+        <w:rPr>
+          <w:rStyle w:val="FootnoteReference"/>
+          <w:lang w:val="en-GB"/>
+        </w:rPr>
+        <w:footnoteReference w:id="47"/>
+      </w:r>
+    </w:p>
+    <w:p>
+      <w:pPr>
+        <w:pStyle w:val="BodyText"/>
+        <w:rPr>
+          <w:lang w:val="en-GB"/>
+        </w:rPr>
+      </w:pPr>
+      <w:r>
+        <w:rPr>
+          <w:lang w:val="en-GB"/>
+        </w:rPr>
+        <w:lastRenderedPageBreak/>
+        <w:t>When I look back over the glinting shards that Andrew, Imran and I have collected on our </w:t>
+      </w:r>
+      <w:r>
+        <w:rPr>
+          <w:lang w:val="en-GB"/>
+        </w:rPr>
+        <w:t>New Idea of the North Tumblr</w:t>
+      </w:r>
+      <w:r>
+        <w:rPr>
+          <w:lang w:val="en-GB"/>
+        </w:rPr>
+        <w:t>, one of the themes I see crop up repeatedly is that of the messy city, the celebration of small acts, randomness, spontaneity, lack of control.</w:t>
+      </w:r>
+    </w:p>
+    <w:p>
+      <w:pPr>
+        <w:pStyle w:val="BodyText"/>
+        <w:rPr>
+          <w:lang w:val="en-GB"/>
+        </w:rPr>
+      </w:pPr>
+      <w:r>
+        <w:rPr>
+          <w:lang w:val="en-GB"/>
+        </w:rPr>
+        <w:t>I see it in the positive, creative activities like Emma Bearman’s </w:t>
+      </w:r>
+      <w:r>
+        <w:rPr>
+          <w:lang w:val="en-GB"/>
+        </w:rPr>
+        <w:t>Playful Leeds</w:t>
+      </w:r>
+      <w:r>
+        <w:rPr>
+          <w:lang w:val="en-GB"/>
+        </w:rPr>
+        <w:t> </w:t>
+      </w:r>
+      <w:r>
+        <w:rPr>
+          <w:lang w:val="en-GB"/>
+        </w:rPr>
+        <w:t>events</w:t>
+      </w:r>
+      <w:r>
+        <w:rPr>
+          <w:lang w:val="en-GB"/>
+        </w:rPr>
+        <w:t xml:space="preserve">, a series </w:t>
+      </w:r>
+      <w:r>
+        <w:rPr>
+          <w:lang w:val="en-GB"/>
+        </w:rPr>
+        <w:t>exploring play and playfulness for all ages in Leeds city centre</w:t>
+      </w:r>
+      <w:r>
+        <w:rPr>
+          <w:lang w:val="en-GB"/>
+        </w:rPr>
+        <w:t xml:space="preserve">. My favourite of them was </w:t>
+      </w:r>
+      <w:r>
+        <w:rPr>
+          <w:lang w:val="en-GB"/>
+        </w:rPr>
+        <w:t>Scott Burnham</w:t>
+      </w:r>
+      <w:r>
+        <w:rPr>
+          <w:lang w:val="en-GB"/>
+        </w:rPr>
+        <w:t>’s</w:t>
+      </w:r>
+      <w:r>
+        <w:rPr>
+          <w:lang w:val="en-GB"/>
+        </w:rPr>
+        <w:t> Urban Mis</w:t>
+      </w:r>
+      <w:r>
+        <w:rPr>
+          <w:lang w:val="en-GB"/>
+        </w:rPr>
+        <w:t xml:space="preserve">chief playshop, and among its results, a </w:t>
+      </w:r>
+      <w:r>
+        <w:rPr>
+          <w:lang w:val="en-GB"/>
+        </w:rPr>
+        <w:t>pair</w:t>
+      </w:r>
+      <w:r>
+        <w:rPr>
+          <w:lang w:val="en-GB"/>
+        </w:rPr>
+        <w:t xml:space="preserve"> of sticky tape </w:t>
+      </w:r>
+      <w:proofErr w:type="gramStart"/>
+      <w:r>
+        <w:rPr>
+          <w:lang w:val="en-GB"/>
+        </w:rPr>
+        <w:t>legs which</w:t>
+      </w:r>
+      <w:proofErr w:type="gramEnd"/>
+      <w:r>
+        <w:rPr>
+          <w:lang w:val="en-GB"/>
+        </w:rPr>
+        <w:t xml:space="preserve"> appear</w:t>
+      </w:r>
+      <w:r>
+        <w:rPr>
+          <w:lang w:val="en-GB"/>
+        </w:rPr>
+        <w:t>ed</w:t>
+      </w:r>
+      <w:r>
+        <w:rPr>
+          <w:lang w:val="en-GB"/>
+        </w:rPr>
+        <w:t xml:space="preserve"> to have dived just </w:t>
+      </w:r>
+      <w:r>
+        <w:rPr>
+          <w:lang w:val="en-GB"/>
+        </w:rPr>
+        <w:t>that</w:t>
+      </w:r>
+      <w:r>
+        <w:rPr>
+          <w:lang w:val="en-GB"/>
+        </w:rPr>
+        <w:t xml:space="preserve"> second from a half-finished shopping centre walkway and into the tarmac below.</w:t>
+      </w:r>
+      <w:r>
+        <w:rPr>
+          <w:lang w:val="en-GB"/>
+        </w:rPr>
+        <w:t xml:space="preserve"> </w:t>
+      </w:r>
+      <w:proofErr w:type="gramStart"/>
+      <w:r>
+        <w:rPr>
+          <w:lang w:val="en-GB"/>
+        </w:rPr>
+        <w:t>A beautiful piece of trash in the middle of a street that ha</w:t>
+      </w:r>
+      <w:r>
+        <w:rPr>
+          <w:lang w:val="en-GB"/>
+        </w:rPr>
+        <w:t>d</w:t>
+      </w:r>
+      <w:r>
+        <w:rPr>
+          <w:lang w:val="en-GB"/>
+        </w:rPr>
+        <w:t xml:space="preserve"> itself been trashed by piec</w:t>
+      </w:r>
+      <w:r>
+        <w:rPr>
+          <w:lang w:val="en-GB"/>
+        </w:rPr>
+        <w:t>e</w:t>
+      </w:r>
+      <w:r>
+        <w:rPr>
+          <w:lang w:val="en-GB"/>
+        </w:rPr>
+        <w:t xml:space="preserve">meal development for as long as I </w:t>
+      </w:r>
+      <w:r>
+        <w:rPr>
+          <w:lang w:val="en-GB"/>
+        </w:rPr>
+        <w:t>could</w:t>
+      </w:r>
+      <w:r>
+        <w:rPr>
+          <w:lang w:val="en-GB"/>
+        </w:rPr>
+        <w:t xml:space="preserve"> remember.</w:t>
+      </w:r>
+      <w:proofErr w:type="gramEnd"/>
+    </w:p>
+    <w:p>
+      <w:pPr>
+        <w:pStyle w:val="BodyText"/>
+        <w:rPr>
+          <w:lang w:val="en-GB"/>
+        </w:rPr>
+      </w:pPr>
+      <w:r>
+        <w:rPr>
+          <w:lang w:val="en-GB"/>
+        </w:rPr>
+        <w:t>The smart city could not tolerate this. Development would be too well coordinated, the flow of pedestrian traffic too precious to permit even a temporary perturbation. Only in the messy city can such creativity flourish.</w:t>
+      </w:r>
+    </w:p>
+    <w:p>
+      <w:pPr>
+        <w:pStyle w:val="BodyText"/>
+        <w:rPr>
+          <w:lang w:val="en-GB"/>
+        </w:rPr>
+      </w:pPr>
+      <w:r>
+        <w:rPr>
+          <w:lang w:val="en-GB"/>
+        </w:rPr>
+        <w:t xml:space="preserve">Of course the messy city has its dark side too. </w:t>
+      </w:r>
+      <w:r>
+        <w:rPr>
+          <w:lang w:val="en-GB"/>
+        </w:rPr>
+        <w:t>Take</w:t>
+      </w:r>
+      <w:r>
+        <w:rPr>
+          <w:lang w:val="en-GB"/>
+        </w:rPr>
+        <w:t xml:space="preserve"> Tony Robinson’s ‘V’, the powerful and profane poem written at the time of the Miners’ Strike. </w:t>
+      </w:r>
+      <w:r>
+        <w:rPr>
+          <w:lang w:val="en-GB"/>
+        </w:rPr>
+        <w:t>Or the sad fact that t</w:t>
+      </w:r>
+      <w:r>
+        <w:rPr>
+          <w:lang w:val="en-GB"/>
+        </w:rPr>
+        <w:t>he city that gave the world practical steam locomotion also grew the terrorists who bombed London’s u</w:t>
+      </w:r>
+      <w:r>
+        <w:rPr>
+          <w:lang w:val="en-GB"/>
+        </w:rPr>
+        <w:t>n</w:t>
+      </w:r>
+      <w:r>
+        <w:rPr>
+          <w:lang w:val="en-GB"/>
+        </w:rPr>
+        <w:t>derground railway.</w:t>
+      </w:r>
+    </w:p>
+    <w:p>
+      <w:pPr>
+        <w:pStyle w:val="BodyText"/>
+        <w:rPr>
+          <w:lang w:val="en-GB"/>
+        </w:rPr>
+      </w:pPr>
+      <w:r>
+        <w:rPr>
+          <w:lang w:val="en-GB"/>
+        </w:rPr>
+        <w:t>But in contrast to the sterile efficiency of the mythical smart city, the messy city is real, and there’s always hope. To understand how the smart and messy cities see things differently, consider responses to the summer riots of 2011.</w:t>
+      </w:r>
+    </w:p>
+    <w:p>
+      <w:pPr>
+        <w:pStyle w:val="BodyText"/>
+        <w:rPr>
+          <w:lang w:val="en-GB"/>
+        </w:rPr>
+      </w:pPr>
+      <w:r>
+        <w:rPr>
+          <w:lang w:val="en-GB"/>
+        </w:rPr>
+        <w:t>Exhibit A is</w:t>
+      </w:r>
+      <w:r>
+        <w:rPr>
+          <w:lang w:val="en-GB"/>
+        </w:rPr>
+        <w:t xml:space="preserve"> the most egregious example at a recent </w:t>
+      </w:r>
+      <w:r>
+        <w:rPr>
+          <w:lang w:val="en-GB"/>
+        </w:rPr>
+        <w:t>smart city “social” sciences demo event</w:t>
+      </w:r>
+      <w:r>
+        <w:rPr>
+          <w:lang w:val="en-GB"/>
+        </w:rPr>
+        <w:t xml:space="preserve"> at Leeds City Museum. The “Riot Sim” </w:t>
+      </w:r>
+      <w:r>
+        <w:rPr>
+          <w:lang w:val="en-GB"/>
+        </w:rPr>
+        <w:t xml:space="preserve">installation </w:t>
+      </w:r>
+      <w:r>
+        <w:rPr>
+          <w:lang w:val="en-GB"/>
+        </w:rPr>
+        <w:t>seeks to gamify law and order. Participants take the role of police commi</w:t>
+      </w:r>
+      <w:r>
+        <w:rPr>
+          <w:lang w:val="en-GB"/>
+        </w:rPr>
+        <w:t>s</w:t>
+      </w:r>
+      <w:r>
+        <w:rPr>
+          <w:lang w:val="en-GB"/>
+        </w:rPr>
+        <w:t>sioner, moving cute Lego officers across a projected city map to quell co</w:t>
+      </w:r>
+      <w:r>
+        <w:rPr>
+          <w:lang w:val="en-GB"/>
+        </w:rPr>
+        <w:t>m</w:t>
+      </w:r>
+      <w:r>
+        <w:rPr>
+          <w:lang w:val="en-GB"/>
+        </w:rPr>
+        <w:t>puter-generated outbreaks of violence.</w:t>
+      </w:r>
+    </w:p>
+    <w:p>
+      <w:pPr>
+        <w:pStyle w:val="BodyText"/>
+        <w:rPr>
+          <w:lang w:val="en-GB"/>
+        </w:rPr>
+      </w:pPr>
+      <w:r>
+        <w:rPr>
+          <w:lang w:val="en-GB"/>
+        </w:rPr>
+        <w:lastRenderedPageBreak/>
+        <w:t xml:space="preserve">In the movie world of the Matrix, the authorities are software agents, but here in the smart city, the computer assumes the role of the citizens. It’s tidier that way; even the riots are tidier. Riots are presented as inevitable, an apolitical phenomenon to be modelled and controlled. Tellingly, the high score is a financial one – how many thousand pounds of damage to property could the user/police </w:t>
+      </w:r>
+      <w:r>
+        <w:rPr>
+          <w:lang w:val="en-GB"/>
+        </w:rPr>
+        <w:t>chief/god-like viewer mitigate?</w:t>
+      </w:r>
+    </w:p>
+    <w:p>
+      <w:pPr>
+        <w:pStyle w:val="BodyText"/>
+        <w:rPr>
+          <w:lang w:val="en-GB"/>
+        </w:rPr>
+      </w:pPr>
+      <w:r>
+        <w:rPr>
+          <w:lang w:val="en-GB"/>
+        </w:rPr>
+        <w:t xml:space="preserve">Meanwhile in the messy city, real people were determined to change the narrative. In London they rejected the myth that Blackberry Messenger caused the riots and organised on Twitter to start the </w:t>
+      </w:r>
+      <w:proofErr w:type="gramStart"/>
+      <w:r>
+        <w:rPr>
+          <w:lang w:val="en-GB"/>
+        </w:rPr>
+        <w:t>clean-up</w:t>
+      </w:r>
+      <w:proofErr w:type="gramEnd"/>
+      <w:r>
+        <w:rPr>
+          <w:lang w:val="en-GB"/>
+        </w:rPr>
+        <w:t>.</w:t>
+      </w:r>
+    </w:p>
+    <w:p>
+      <w:pPr>
+        <w:pStyle w:val="BodyText"/>
+        <w:rPr>
+          <w:lang w:val="en-GB"/>
+        </w:rPr>
+      </w:pPr>
+      <w:r>
+        <w:rPr>
+          <w:lang w:val="en-GB"/>
+        </w:rPr>
+        <w:t>And in Chapeltown, there’s another story, one that the Riot Sim is inc</w:t>
+      </w:r>
+      <w:r>
+        <w:rPr>
+          <w:lang w:val="en-GB"/>
+        </w:rPr>
+        <w:t>a</w:t>
+      </w:r>
+      <w:r>
+        <w:rPr>
+          <w:lang w:val="en-GB"/>
+        </w:rPr>
+        <w:t>pable of imagining. In this story the police, community leaders and rioters are all humans, who look each other in the eyes and refuse to conform to stereotypes and computer models. After a gang-related shooting at the height of the ferment, police agreed to hold back while youth workers went in to calm tensions and call on parents to enforce an informal curfew. B</w:t>
+      </w:r>
+      <w:r>
+        <w:rPr>
+          <w:lang w:val="en-GB"/>
+        </w:rPr>
+        <w:t>e</w:t>
+      </w:r>
+      <w:r>
+        <w:rPr>
+          <w:lang w:val="en-GB"/>
+        </w:rPr>
+        <w:t>cause, not in spite, of the district’s troubled history the people of Chapeltown chose a different August 2011.</w:t>
+      </w:r>
+    </w:p>
+    <w:p>
+      <w:pPr>
+        <w:pStyle w:val="BodyText"/>
+        <w:rPr>
+          <w:lang w:val="en-GB"/>
+        </w:rPr>
+      </w:pPr>
+      <w:r>
+        <w:rPr>
+          <w:lang w:val="en-GB"/>
+        </w:rPr>
+        <w:t>I’ll see your </w:t>
+      </w:r>
+      <w:r>
+        <w:rPr>
+          <w:lang w:val="en-GB"/>
+        </w:rPr>
+        <w:t>#riotcleanup</w:t>
+      </w:r>
+      <w:r>
+        <w:rPr>
+          <w:lang w:val="en-GB"/>
+        </w:rPr>
+        <w:t> and raise you, against all provocation and e</w:t>
+      </w:r>
+      <w:r>
+        <w:rPr>
+          <w:lang w:val="en-GB"/>
+        </w:rPr>
+        <w:t>x</w:t>
+      </w:r>
+      <w:r>
+        <w:rPr>
+          <w:lang w:val="en-GB"/>
+        </w:rPr>
+        <w:t>pectation, </w:t>
+      </w:r>
+      <w:r>
+        <w:rPr>
+          <w:lang w:val="en-GB"/>
+        </w:rPr>
+        <w:t>the City that Didn’t Riot</w:t>
+      </w:r>
+      <w:r>
+        <w:rPr>
+          <w:lang w:val="en-GB"/>
+        </w:rPr>
+        <w:t>.</w:t>
+      </w:r>
+      <w:r>
+        <w:rPr>
+          <w:rStyle w:val="FootnoteReference"/>
+          <w:lang w:val="en-GB"/>
+        </w:rPr>
+        <w:footnoteReference w:id="48"/>
+      </w:r>
+    </w:p>
+    <w:p>
+      <w:pPr>
         <w:pStyle w:val="BodyText"/>
         <w:rPr>
           <w:lang w:val="en-GB"/>
@@ -12324,7 +13051,7 @@
         <w:sz w:val="21"/>
         <w:szCs w:val="21"/>
       </w:rPr>
-      <w:t>74</w:t>
+      <w:t>78</w:t>
     </w:r>
     <w:r>
       <w:rPr>
@@ -12437,7 +13164,7 @@
         <w:sz w:val="21"/>
         <w:szCs w:val="21"/>
       </w:rPr>
-      <w:t>73</w:t>
+      <w:t>77</w:t>
     </w:r>
     <w:r>
       <w:rPr>
@@ -13581,6 +14308,82 @@
       </w:r>
       <w:r>
         <w:t>http://newideaofthenorth.tumblr.com/</w:t>
+      </w:r>
+    </w:p>
+  </w:footnote>
+  <w:footnote w:id="45">
+    <w:p>
+      <w:pPr>
+        <w:pStyle w:val="FootnoteText"/>
+      </w:pPr>
+      <w:r>
+        <w:rPr>
+          <w:rStyle w:val="FootnoteReference"/>
+        </w:rPr>
+        <w:footnoteRef/>
+      </w:r>
+      <w:r>
+        <w:t xml:space="preserve"> </w:t>
+      </w:r>
+      <w:r>
+        <w:t>http://www.cityofsound.com/blog/2013/02/on-the-smart-city-a-call-for-smart-citizens-instead.html</w:t>
+      </w:r>
+    </w:p>
+  </w:footnote>
+  <w:footnote w:id="46">
+    <w:p>
+      <w:pPr>
+        <w:pStyle w:val="FootnoteText"/>
+      </w:pPr>
+      <w:r>
+        <w:rPr>
+          <w:rStyle w:val="FootnoteReference"/>
+        </w:rPr>
+        <w:footnoteRef/>
+      </w:r>
+      <w:r>
+        <w:t xml:space="preserve"> </w:t>
+      </w:r>
+      <w:r>
+        <w:t>http://youtu.be/9keDwTBmZ3o</w:t>
+      </w:r>
+    </w:p>
+  </w:footnote>
+  <w:footnote w:id="47">
+    <w:p>
+      <w:pPr>
+        <w:pStyle w:val="FootnoteText"/>
+      </w:pPr>
+      <w:r>
+        <w:rPr>
+          <w:rStyle w:val="FootnoteReference"/>
+        </w:rPr>
+        <w:footnoteRef/>
+      </w:r>
+      <w:r>
+        <w:t xml:space="preserve"> </w:t>
+      </w:r>
+      <w:r>
+        <w:t>http://theculturevulture.co.uk/blog/hometourist/a-soundwalk-through-jewish-manningham/</w:t>
+      </w:r>
+    </w:p>
+  </w:footnote>
+  <w:footnote w:id="48">
+    <w:p>
+      <w:pPr>
+        <w:pStyle w:val="FootnoteText"/>
+      </w:pPr>
+      <w:r>
+        <w:rPr>
+          <w:rStyle w:val="FootnoteReference"/>
+        </w:rPr>
+        <w:footnoteRef/>
+      </w:r>
+      <w:r>
+        <w:t xml:space="preserve"> </w:t>
+      </w:r>
+      <w:r>
+        <w:t>http://www.guardian.co.uk/uk/2012/jul/02/how-leeds-avoided-riots</w:t>
       </w:r>
       <w:bookmarkStart w:id="3" w:name="_GoBack"/>
       <w:bookmarkEnd w:id="3"/>
@@ -20342,7 +21145,7 @@
 </file>
 
 <file path=customXml/itemProps1.xml><?xml version="1.0" encoding="utf-8"?>
-<ds:datastoreItem xmlns:ds="http://schemas.openxmlformats.org/officeDocument/2006/customXml" ds:itemID="{C0377BDF-7316-204D-9F0F-F592B4877394}">
+<ds:datastoreItem xmlns:ds="http://schemas.openxmlformats.org/officeDocument/2006/customXml" ds:itemID="{8782F1AD-A033-0B46-9406-2263F4092B77}">
   <ds:schemaRefs>
     <ds:schemaRef ds:uri="http://schemas.openxmlformats.org/officeDocument/2006/bibliography"/>
   </ds:schemaRefs>

</xml_diff>